<commit_message>
Adjusted figure captions to include more of the methdos as per the JNP specifications
</commit_message>
<xml_diff>
--- a/Supplemental Material 2.0.docx
+++ b/Supplemental Material 2.0.docx
@@ -21,7 +21,6 @@
           <w:rPr>
             <w:noProof/>
           </w:rPr>
-          <w:lastRenderedPageBreak/>
           <w:drawing>
             <wp:inline distT="0" distB="0" distL="0" distR="0" wp14:anchorId="327DE41F" wp14:editId="22A55906">
               <wp:extent cx="5943600" cy="6465570"/>
@@ -38,7 +37,7 @@
                       <pic:cNvPicPr/>
                     </pic:nvPicPr>
                     <pic:blipFill>
-                      <a:blip r:embed="rId4"/>
+                      <a:blip r:embed="rId5"/>
                       <a:stretch>
                         <a:fillRect/>
                       </a:stretch>
@@ -59,13 +58,11 @@
           </w:drawing>
         </w:r>
       </w:del>
-      <w:bookmarkStart w:id="1" w:name="_GoBack"/>
-      <w:ins w:id="2" w:author="Daniel Free" w:date="2022-08-10T10:37:00Z">
+      <w:ins w:id="1" w:author="Daniel Free" w:date="2022-08-10T10:37:00Z">
         <w:r>
           <w:rPr>
             <w:noProof/>
           </w:rPr>
-          <w:lastRenderedPageBreak/>
           <w:drawing>
             <wp:inline distT="0" distB="0" distL="0" distR="0">
               <wp:extent cx="5690616" cy="6352032"/>
@@ -82,7 +79,7 @@
                       <pic:cNvPicPr/>
                     </pic:nvPicPr>
                     <pic:blipFill>
-                      <a:blip r:embed="rId5" cstate="print">
+                      <a:blip r:embed="rId6" cstate="print">
                         <a:extLst>
                           <a:ext uri="{28A0092B-C50C-407E-A947-70E740481C1C}">
                             <a14:useLocalDpi xmlns:a14="http://schemas.microsoft.com/office/drawing/2010/main" val="0"/>
@@ -109,11 +106,15 @@
           </w:drawing>
         </w:r>
       </w:ins>
-      <w:bookmarkEnd w:id="1"/>
     </w:p>
     <w:p>
       <w:pPr>
         <w:pStyle w:val="Caption"/>
+        <w:pPrChange w:id="2" w:author="Daniel Free" w:date="2022-08-29T16:12:00Z">
+          <w:pPr>
+            <w:pStyle w:val="Caption"/>
+          </w:pPr>
+        </w:pPrChange>
       </w:pPr>
       <w:r>
         <w:t xml:space="preserve">Figure </w:t>
@@ -175,6 +176,112 @@
       <w:r>
         <w:t>Tremor is especially visible in each direction in the postural task, and normal to the frontal plane in the kinetic task. Also visible in the kinetic task are the large, voluntary back-and-forth movements of the hand.</w:t>
       </w:r>
+      <w:ins w:id="3" w:author="Daniel Free" w:date="2022-08-29T16:06:00Z">
+        <w:r>
+          <w:t xml:space="preserve"> </w:t>
+        </w:r>
+        <w:r>
+          <w:t>Motion capture sensors (trakSTAR) were placed on each segment of the right arm (upper arm, forearm, han</w:t>
+        </w:r>
+        <w:r>
+          <w:t>d) and</w:t>
+        </w:r>
+        <w:r>
+          <w:t xml:space="preserve"> on the chest using 3M plastic tape and </w:t>
+        </w:r>
+        <w:proofErr w:type="spellStart"/>
+        <w:r>
+          <w:t>coban</w:t>
+        </w:r>
+        <w:proofErr w:type="spellEnd"/>
+        <w:r>
+          <w:t xml:space="preserve"> tape w</w:t>
+        </w:r>
+      </w:ins>
+      <w:ins w:id="4" w:author="Daniel Free" w:date="2022-08-29T16:07:00Z">
+        <w:r>
+          <w:t>h</w:t>
+        </w:r>
+      </w:ins>
+      <w:ins w:id="5" w:author="Daniel Free" w:date="2022-08-29T16:06:00Z">
+        <w:r>
+          <w:t>ere possible</w:t>
+        </w:r>
+      </w:ins>
+      <w:ins w:id="6" w:author="Daniel Free" w:date="2022-08-29T16:07:00Z">
+        <w:r>
+          <w:t xml:space="preserve">. </w:t>
+        </w:r>
+      </w:ins>
+      <w:ins w:id="7" w:author="Daniel Free" w:date="2022-08-29T16:06:00Z">
+        <w:r>
+          <w:t>Two additional sensors (one on the shoulder and one on a stylus) were used for calibration purposes</w:t>
+        </w:r>
+      </w:ins>
+      <w:ins w:id="8" w:author="Daniel Free" w:date="2022-08-29T16:07:00Z">
+        <w:r>
+          <w:t xml:space="preserve"> and to rotate the hand sensor data into </w:t>
+        </w:r>
+      </w:ins>
+      <w:ins w:id="9" w:author="Daniel Free" w:date="2022-08-29T16:09:00Z">
+        <w:r>
+          <w:t>a coordinate frame centered on the chest and with</w:t>
+        </w:r>
+      </w:ins>
+      <w:ins w:id="10" w:author="Daniel Free" w:date="2022-08-29T16:11:00Z">
+        <w:r>
+          <w:t xml:space="preserve"> axes </w:t>
+        </w:r>
+        <w:r>
+          <w:lastRenderedPageBreak/>
+          <w:t>normal to the</w:t>
+        </w:r>
+      </w:ins>
+      <w:ins w:id="11" w:author="Daniel Free" w:date="2022-08-29T16:09:00Z">
+        <w:r>
+          <w:t xml:space="preserve"> frontal, transverse, and </w:t>
+        </w:r>
+      </w:ins>
+      <w:ins w:id="12" w:author="Daniel Free" w:date="2022-08-29T16:10:00Z">
+        <w:r>
+          <w:t>sagittal</w:t>
+        </w:r>
+      </w:ins>
+      <w:ins w:id="13" w:author="Daniel Free" w:date="2022-08-29T16:09:00Z">
+        <w:r>
+          <w:t xml:space="preserve"> </w:t>
+        </w:r>
+      </w:ins>
+      <w:ins w:id="14" w:author="Daniel Free" w:date="2022-08-29T16:10:00Z">
+        <w:r>
+          <w:t>planes</w:t>
+        </w:r>
+      </w:ins>
+      <w:ins w:id="15" w:author="Daniel Free" w:date="2022-08-29T16:11:00Z">
+        <w:r>
+          <w:t xml:space="preserve">. </w:t>
+        </w:r>
+        <w:r>
+          <w:t>These sensors measure motion in 6 DOF with a static accuracy of 1.4 mm in translation and 0.5</w:t>
+        </w:r>
+        <w:r>
+          <w:rPr>
+            <w:rFonts w:cstheme="minorHAnsi"/>
+          </w:rPr>
+          <w:t>°</w:t>
+        </w:r>
+        <w:r>
+          <w:t xml:space="preserve"> in rotation</w:t>
+        </w:r>
+        <w:r>
+          <w:t xml:space="preserve"> at a sampling rate of </w:t>
+        </w:r>
+      </w:ins>
+      <w:ins w:id="16" w:author="Daniel Free" w:date="2022-08-29T16:12:00Z">
+        <w:r>
+          <w:t>333 Hz.</w:t>
+        </w:r>
+      </w:ins>
     </w:p>
     <w:p>
       <w:pPr>
@@ -201,7 +308,7 @@
                     <pic:cNvPicPr/>
                   </pic:nvPicPr>
                   <pic:blipFill>
-                    <a:blip r:embed="rId6" cstate="print">
+                    <a:blip r:embed="rId7" cstate="print">
                       <a:extLst>
                         <a:ext uri="{28A0092B-C50C-407E-A947-70E740481C1C}">
                           <a14:useLocalDpi xmlns:a14="http://schemas.microsoft.com/office/drawing/2010/main" val="0"/>
@@ -267,12 +374,63 @@
         </w:rPr>
         <w:t xml:space="preserve"> </w:t>
       </w:r>
-      <w:r>
-        <w:t xml:space="preserve">Maximum coherence in the tremor band vs. muscle pair, averaged across all trials (A) or separated by task (B), target (C), repetition (D), sex (E), and severity level (F). Plots of maximum coherence separated by disease duration and age of onset were similar to E and F except with fewer significant differences (not shown). The ordering of muscle pairs is the same for each subplot: muscle pairs are grouped from proximal to distal (all pairs involving PEC, then all pairs involving AD, etc. See caption of </w:t>
+      <w:ins w:id="17" w:author="Daniel Free" w:date="2022-08-29T16:13:00Z">
+        <w:r>
+          <w:rPr>
+            <w:rPrChange w:id="18" w:author="Daniel Free" w:date="2022-08-29T16:14:00Z">
+              <w:rPr>
+                <w:rFonts w:eastAsiaTheme="minorEastAsia"/>
+                <w:i w:val="0"/>
+                <w:iCs w:val="0"/>
+              </w:rPr>
+            </w:rPrChange>
+          </w:rPr>
+          <w:t xml:space="preserve">Graphical representation of the post-hoc analysis from the </w:t>
+        </w:r>
+      </w:ins>
+      <w:ins w:id="19" w:author="Daniel Free" w:date="2022-08-29T16:14:00Z">
+        <w:r>
+          <w:rPr>
+            <w:rPrChange w:id="20" w:author="Daniel Free" w:date="2022-08-29T16:14:00Z">
+              <w:rPr>
+                <w:rFonts w:eastAsiaTheme="minorEastAsia"/>
+                <w:i w:val="0"/>
+                <w:iCs w:val="0"/>
+              </w:rPr>
+            </w:rPrChange>
+          </w:rPr>
+          <w:t>ANOVA.</w:t>
+        </w:r>
+        <w:r>
+          <w:rPr>
+            <w:rFonts w:eastAsiaTheme="minorEastAsia"/>
+            <w:i w:val="0"/>
+            <w:iCs w:val="0"/>
+          </w:rPr>
+          <w:t xml:space="preserve"> </w:t>
+        </w:r>
+      </w:ins>
+      <w:r>
+        <w:t xml:space="preserve">Maximum coherence in the tremor band vs. muscle pair, averaged across all trials (A) or separated by task (B), target (C), repetition (D), sex (E), and severity level (F). </w:t>
+      </w:r>
+      <w:ins w:id="21" w:author="Daniel Free" w:date="2022-08-29T16:15:00Z">
+        <w:r>
+          <w:t xml:space="preserve">Significant differences within a muscle pair are noted with an </w:t>
+        </w:r>
+      </w:ins>
+      <w:ins w:id="22" w:author="Daniel Free" w:date="2022-08-29T16:16:00Z">
+        <w:r>
+          <w:t xml:space="preserve">*. </w:t>
+        </w:r>
+      </w:ins>
+      <w:bookmarkStart w:id="23" w:name="_GoBack"/>
+      <w:bookmarkEnd w:id="23"/>
+      <w:r>
+        <w:t xml:space="preserve">Plots of maximum coherence separated by disease duration and age of onset were similar to E and F except with fewer significant differences (not shown). The ordering of muscle pairs is the same for </w:t>
       </w:r>
       <w:r>
         <w:lastRenderedPageBreak/>
-        <w:t>Figure 3</w:t>
+        <w:t>each subplot: muscle pairs are grouped from proximal to distal (all pairs involving PEC, then all pairs involving AD, etc. See caption of Figure 3</w:t>
       </w:r>
       <w:r>
         <w:t xml:space="preserve"> in the manuscript</w:t>
@@ -289,6 +447,127 @@
     </w:sectPr>
   </w:body>
 </w:document>
+</file>
+
+<file path=word/numbering.xml><?xml version="1.0" encoding="utf-8"?>
+<w:numbering xmlns:wpc="http://schemas.microsoft.com/office/word/2010/wordprocessingCanvas" xmlns:cx="http://schemas.microsoft.com/office/drawing/2014/chartex" xmlns:mc="http://schemas.openxmlformats.org/markup-compatibility/2006" xmlns:o="urn:schemas-microsoft-com:office:office" xmlns:r="http://schemas.openxmlformats.org/officeDocument/2006/relationships" xmlns:m="http://schemas.openxmlformats.org/officeDocument/2006/math" xmlns:v="urn:schemas-microsoft-com:vml" xmlns:wp14="http://schemas.microsoft.com/office/word/2010/wordprocessingDrawing" xmlns:wp="http://schemas.openxmlformats.org/drawingml/2006/wordprocessingDrawing" xmlns:w10="urn:schemas-microsoft-com:office:word" xmlns:w="http://schemas.openxmlformats.org/wordprocessingml/2006/main" xmlns:w14="http://schemas.microsoft.com/office/word/2010/wordml" xmlns:w15="http://schemas.microsoft.com/office/word/2012/wordml" xmlns:w16se="http://schemas.microsoft.com/office/word/2015/wordml/symex" xmlns:wpg="http://schemas.microsoft.com/office/word/2010/wordprocessingGroup" xmlns:wpi="http://schemas.microsoft.com/office/word/2010/wordprocessingInk" xmlns:wne="http://schemas.microsoft.com/office/word/2006/wordml" xmlns:wps="http://schemas.microsoft.com/office/word/2010/wordprocessingShape" mc:Ignorable="w14 w15 w16se wp14">
+  <w:abstractNum w:abstractNumId="0" w15:restartNumberingAfterBreak="0">
+    <w:nsid w:val="28532DD8"/>
+    <w:multiLevelType w:val="hybridMultilevel"/>
+    <w:tmpl w:val="D57A3496"/>
+    <w:lvl w:ilvl="0" w:tplc="04090001">
+      <w:start w:val="1"/>
+      <w:numFmt w:val="bullet"/>
+      <w:lvlText w:val=""/>
+      <w:lvlJc w:val="left"/>
+      <w:pPr>
+        <w:ind w:left="720" w:hanging="360"/>
+      </w:pPr>
+      <w:rPr>
+        <w:rFonts w:ascii="Symbol" w:hAnsi="Symbol" w:hint="default"/>
+      </w:rPr>
+    </w:lvl>
+    <w:lvl w:ilvl="1" w:tplc="04090003">
+      <w:start w:val="1"/>
+      <w:numFmt w:val="bullet"/>
+      <w:lvlText w:val="o"/>
+      <w:lvlJc w:val="left"/>
+      <w:pPr>
+        <w:ind w:left="1440" w:hanging="360"/>
+      </w:pPr>
+      <w:rPr>
+        <w:rFonts w:ascii="Courier New" w:hAnsi="Courier New" w:cs="Courier New" w:hint="default"/>
+      </w:rPr>
+    </w:lvl>
+    <w:lvl w:ilvl="2" w:tplc="04090005">
+      <w:start w:val="1"/>
+      <w:numFmt w:val="bullet"/>
+      <w:lvlText w:val=""/>
+      <w:lvlJc w:val="left"/>
+      <w:pPr>
+        <w:ind w:left="2160" w:hanging="360"/>
+      </w:pPr>
+      <w:rPr>
+        <w:rFonts w:ascii="Wingdings" w:hAnsi="Wingdings" w:hint="default"/>
+      </w:rPr>
+    </w:lvl>
+    <w:lvl w:ilvl="3" w:tplc="04090001">
+      <w:start w:val="1"/>
+      <w:numFmt w:val="bullet"/>
+      <w:lvlText w:val=""/>
+      <w:lvlJc w:val="left"/>
+      <w:pPr>
+        <w:ind w:left="2880" w:hanging="360"/>
+      </w:pPr>
+      <w:rPr>
+        <w:rFonts w:ascii="Symbol" w:hAnsi="Symbol" w:hint="default"/>
+      </w:rPr>
+    </w:lvl>
+    <w:lvl w:ilvl="4" w:tplc="04090003">
+      <w:start w:val="1"/>
+      <w:numFmt w:val="bullet"/>
+      <w:lvlText w:val="o"/>
+      <w:lvlJc w:val="left"/>
+      <w:pPr>
+        <w:ind w:left="3600" w:hanging="360"/>
+      </w:pPr>
+      <w:rPr>
+        <w:rFonts w:ascii="Courier New" w:hAnsi="Courier New" w:cs="Courier New" w:hint="default"/>
+      </w:rPr>
+    </w:lvl>
+    <w:lvl w:ilvl="5" w:tplc="04090005" w:tentative="1">
+      <w:start w:val="1"/>
+      <w:numFmt w:val="bullet"/>
+      <w:lvlText w:val=""/>
+      <w:lvlJc w:val="left"/>
+      <w:pPr>
+        <w:ind w:left="4320" w:hanging="360"/>
+      </w:pPr>
+      <w:rPr>
+        <w:rFonts w:ascii="Wingdings" w:hAnsi="Wingdings" w:hint="default"/>
+      </w:rPr>
+    </w:lvl>
+    <w:lvl w:ilvl="6" w:tplc="04090001" w:tentative="1">
+      <w:start w:val="1"/>
+      <w:numFmt w:val="bullet"/>
+      <w:lvlText w:val=""/>
+      <w:lvlJc w:val="left"/>
+      <w:pPr>
+        <w:ind w:left="5040" w:hanging="360"/>
+      </w:pPr>
+      <w:rPr>
+        <w:rFonts w:ascii="Symbol" w:hAnsi="Symbol" w:hint="default"/>
+      </w:rPr>
+    </w:lvl>
+    <w:lvl w:ilvl="7" w:tplc="04090003" w:tentative="1">
+      <w:start w:val="1"/>
+      <w:numFmt w:val="bullet"/>
+      <w:lvlText w:val="o"/>
+      <w:lvlJc w:val="left"/>
+      <w:pPr>
+        <w:ind w:left="5760" w:hanging="360"/>
+      </w:pPr>
+      <w:rPr>
+        <w:rFonts w:ascii="Courier New" w:hAnsi="Courier New" w:cs="Courier New" w:hint="default"/>
+      </w:rPr>
+    </w:lvl>
+    <w:lvl w:ilvl="8" w:tplc="04090005" w:tentative="1">
+      <w:start w:val="1"/>
+      <w:numFmt w:val="bullet"/>
+      <w:lvlText w:val=""/>
+      <w:lvlJc w:val="left"/>
+      <w:pPr>
+        <w:ind w:left="6480" w:hanging="360"/>
+      </w:pPr>
+      <w:rPr>
+        <w:rFonts w:ascii="Wingdings" w:hAnsi="Wingdings" w:hint="default"/>
+      </w:rPr>
+    </w:lvl>
+  </w:abstractNum>
+  <w:num w:numId="1">
+    <w:abstractNumId w:val="0"/>
+  </w:num>
+</w:numbering>
 </file>
 
 <file path=word/people.xml><?xml version="1.0" encoding="utf-8"?>
@@ -696,7 +975,6 @@
   <w:style w:type="character" w:default="1" w:styleId="DefaultParagraphFont">
     <w:name w:val="Default Paragraph Font"/>
     <w:uiPriority w:val="1"/>
-    <w:semiHidden/>
     <w:unhideWhenUsed/>
   </w:style>
   <w:style w:type="table" w:default="1" w:styleId="TableNormal">
@@ -772,6 +1050,36 @@
       <w:sz w:val="18"/>
       <w:szCs w:val="18"/>
     </w:rPr>
+  </w:style>
+  <w:style w:type="table" w:styleId="TableGrid">
+    <w:name w:val="Table Grid"/>
+    <w:basedOn w:val="TableNormal"/>
+    <w:uiPriority w:val="39"/>
+    <w:rsid w:val="00687C56"/>
+    <w:pPr>
+      <w:spacing w:after="0" w:line="240" w:lineRule="auto"/>
+    </w:pPr>
+    <w:tblPr>
+      <w:tblBorders>
+        <w:top w:val="single" w:sz="4" w:space="0" w:color="auto"/>
+        <w:left w:val="single" w:sz="4" w:space="0" w:color="auto"/>
+        <w:bottom w:val="single" w:sz="4" w:space="0" w:color="auto"/>
+        <w:right w:val="single" w:sz="4" w:space="0" w:color="auto"/>
+        <w:insideH w:val="single" w:sz="4" w:space="0" w:color="auto"/>
+        <w:insideV w:val="single" w:sz="4" w:space="0" w:color="auto"/>
+      </w:tblBorders>
+    </w:tblPr>
+  </w:style>
+  <w:style w:type="paragraph" w:styleId="ListParagraph">
+    <w:name w:val="List Paragraph"/>
+    <w:basedOn w:val="Normal"/>
+    <w:uiPriority w:val="34"/>
+    <w:qFormat/>
+    <w:rsid w:val="00687C56"/>
+    <w:pPr>
+      <w:ind w:left="720"/>
+      <w:contextualSpacing/>
+    </w:pPr>
   </w:style>
 </w:styles>
 </file>

</xml_diff>